<commit_message>
Actualizacion de los Hitos segun el cronograma y el Plan de Proyecto
Se esta actualizando los hitos
</commit_message>
<xml_diff>
--- a/desarrollo/SGC/1. Gestion/SGC_PP.docx
+++ b/desarrollo/SGC/1. Gestion/SGC_PP.docx
@@ -1,6 +1,6 @@
 
 <file path=word/document.xml><?xml version="1.0" encoding="utf-8"?>
-<w:document xmlns:wpc="http://schemas.microsoft.com/office/word/2010/wordprocessingCanvas" xmlns:cx="http://schemas.microsoft.com/office/drawing/2014/chartex" xmlns:cx1="http://schemas.microsoft.com/office/drawing/2015/9/8/chartex" xmlns:mc="http://schemas.openxmlformats.org/markup-compatibility/2006" xmlns:o="urn:schemas-microsoft-com:office:office" xmlns:r="http://schemas.openxmlformats.org/officeDocument/2006/relationships" xmlns:m="http://schemas.openxmlformats.org/officeDocument/2006/math" xmlns:v="urn:schemas-microsoft-com:vml" xmlns:wp14="http://schemas.microsoft.com/office/word/2010/wordprocessingDrawing" xmlns:wp="http://schemas.openxmlformats.org/drawingml/2006/wordprocessingDrawing" xmlns:w10="urn:schemas-microsoft-com:office:word" xmlns:w="http://schemas.openxmlformats.org/wordprocessingml/2006/main" xmlns:w14="http://schemas.microsoft.com/office/word/2010/wordml" xmlns:w15="http://schemas.microsoft.com/office/word/2012/wordml" xmlns:w16se="http://schemas.microsoft.com/office/word/2015/wordml/symex" xmlns:wpg="http://schemas.microsoft.com/office/word/2010/wordprocessingGroup" xmlns:wpi="http://schemas.microsoft.com/office/word/2010/wordprocessingInk" xmlns:wne="http://schemas.microsoft.com/office/word/2006/wordml" xmlns:wps="http://schemas.microsoft.com/office/word/2010/wordprocessingShape" mc:Ignorable="w14 w15 w16se wp14">
+<w:document xmlns:wpc="http://schemas.microsoft.com/office/word/2010/wordprocessingCanvas" xmlns:cx="http://schemas.microsoft.com/office/drawing/2014/chartex" xmlns:mc="http://schemas.openxmlformats.org/markup-compatibility/2006" xmlns:o="urn:schemas-microsoft-com:office:office" xmlns:r="http://schemas.openxmlformats.org/officeDocument/2006/relationships" xmlns:m="http://schemas.openxmlformats.org/officeDocument/2006/math" xmlns:v="urn:schemas-microsoft-com:vml" xmlns:wp14="http://schemas.microsoft.com/office/word/2010/wordprocessingDrawing" xmlns:wp="http://schemas.openxmlformats.org/drawingml/2006/wordprocessingDrawing" xmlns:w10="urn:schemas-microsoft-com:office:word" xmlns:w="http://schemas.openxmlformats.org/wordprocessingml/2006/main" xmlns:w14="http://schemas.microsoft.com/office/word/2010/wordml" xmlns:w15="http://schemas.microsoft.com/office/word/2012/wordml" xmlns:w16se="http://schemas.microsoft.com/office/word/2015/wordml/symex" xmlns:wpg="http://schemas.microsoft.com/office/word/2010/wordprocessingGroup" xmlns:wpi="http://schemas.microsoft.com/office/word/2010/wordprocessingInk" xmlns:wne="http://schemas.microsoft.com/office/word/2006/wordml" xmlns:wps="http://schemas.microsoft.com/office/word/2010/wordprocessingShape" mc:Ignorable="w14 w15 w16se wp14">
   <w:body>
     <w:tbl>
       <w:tblPr>
@@ -168,25 +168,7 @@
                                 <w:sz w:val="40"/>
                                 <w:lang w:val="es-PE"/>
                               </w:rPr>
-                              <w:t xml:space="preserve">Sistema de </w:t>
-                            </w:r>
-                            <w:proofErr w:type="spellStart"/>
-                            <w:r>
-                              <w:rPr>
-                                <w:rFonts w:ascii="Gill Sans MT" w:hAnsi="Gill Sans MT"/>
-                                <w:sz w:val="40"/>
-                                <w:lang w:val="es-PE"/>
-                              </w:rPr>
-                              <w:t>Gestion</w:t>
-                            </w:r>
-                            <w:proofErr w:type="spellEnd"/>
-                            <w:r>
-                              <w:rPr>
-                                <w:rFonts w:ascii="Gill Sans MT" w:hAnsi="Gill Sans MT"/>
-                                <w:sz w:val="40"/>
-                                <w:lang w:val="es-PE"/>
-                              </w:rPr>
-                              <w:t xml:space="preserve"> de Cocheras</w:t>
+                              <w:t>Sistema de Gestion de Cocheras</w:t>
                             </w:r>
                             <w:r>
                               <w:rPr>
@@ -318,10 +300,6 @@
                 </mc:Choice>
                 <mc:Fallback>
                   <w:pict>
-                    <v:shapetype id="_x0000_t202" coordsize="21600,21600" o:spt="202" path="m,l,21600r21600,l21600,xe">
-                      <v:stroke joinstyle="miter"/>
-                      <v:path gradientshapeok="t" o:connecttype="rect"/>
-                    </v:shapetype>
                     <v:shape id="_x0000_s1027" type="#_x0000_t202" style="position:absolute;margin-left:0;margin-top:102.3pt;width:96.75pt;height:110.6pt;z-index:251664384;visibility:visible;mso-wrap-style:square;mso-width-percent:0;mso-height-percent:200;mso-wrap-distance-left:9pt;mso-wrap-distance-top:3.6pt;mso-wrap-distance-right:9pt;mso-wrap-distance-bottom:3.6pt;mso-position-horizontal:absolute;mso-position-horizontal-relative:text;mso-position-vertical:absolute;mso-position-vertical-relative:text;mso-width-percent:0;mso-height-percent:200;mso-width-relative:margin;mso-height-relative:margin;v-text-anchor:top" o:gfxdata="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" filled="f" stroked="f" strokeweight="1pt">
                       <v:textbox style="mso-fit-shape-to-text:t">
                         <w:txbxContent>
@@ -331,7 +309,6 @@
                                 <w:rFonts w:ascii="Gill Sans MT" w:hAnsi="Gill Sans MT"/>
                               </w:rPr>
                             </w:pPr>
-                            <w:proofErr w:type="spellStart"/>
                             <w:r>
                               <w:rPr>
                                 <w:rFonts w:ascii="Gill Sans MT" w:hAnsi="Gill Sans MT"/>
@@ -345,7 +322,6 @@
                               </w:rPr>
                               <w:t>ó</w:t>
                             </w:r>
-                            <w:proofErr w:type="spellEnd"/>
                             <w:r>
                               <w:rPr>
                                 <w:rFonts w:ascii="Gill Sans MT" w:hAnsi="Gill Sans MT"/>
@@ -401,7 +377,7 @@
                               <w:txbxContent>
                                 <w:p>
                                   <w:pPr>
-                                    <w:pStyle w:val="Title"/>
+                                    <w:pStyle w:val="Ttulo"/>
                                     <w:rPr>
                                       <w:lang w:val="es-PE"/>
                                     </w:rPr>
@@ -452,7 +428,7 @@
                         <w:txbxContent>
                           <w:p>
                             <w:pPr>
-                              <w:pStyle w:val="Title"/>
+                              <w:pStyle w:val="Ttulo"/>
                               <w:rPr>
                                 <w:lang w:val="es-PE"/>
                               </w:rPr>
@@ -824,7 +800,7 @@
                     <a:blip r:embed="rId9">
                       <a:extLst>
                         <a:ext uri="{96DAC541-7B7A-43D3-8B79-37D633B846F1}">
-                          <asvg:svgBlip xmlns="" xmlns:cx2="http://schemas.microsoft.com/office/drawing/2015/10/21/chartex" xmlns:cx3="http://schemas.microsoft.com/office/drawing/2016/5/9/chartex" xmlns:cx4="http://schemas.microsoft.com/office/drawing/2016/5/10/chartex" xmlns:cx5="http://schemas.microsoft.com/office/drawing/2016/5/11/chartex" xmlns:cx6="http://schemas.microsoft.com/office/drawing/2016/5/12/chartex" xmlns:cx7="http://schemas.microsoft.com/office/drawing/2016/5/13/chartex" xmlns:cx8="http://schemas.microsoft.com/office/drawing/2016/5/14/chartex" xmlns:aink="http://schemas.microsoft.com/office/drawing/2016/ink" xmlns:am3d="http://schemas.microsoft.com/office/drawing/2017/model3d" xmlns:o="urn:schemas-microsoft-com:office:office" xmlns:v="urn:schemas-microsoft-com:vml" xmlns:w10="urn:schemas-microsoft-com:office:word" xmlns:w="http://schemas.openxmlformats.org/wordprocessingml/2006/main" xmlns:w16cid="http://schemas.microsoft.com/office/word/2016/wordml/cid" xmlns:asvg="http://schemas.microsoft.com/office/drawing/2016/SVG/main" r:embed="rId10"/>
+                          <asvg:svgBlip xmlns:cx1="http://schemas.microsoft.com/office/drawing/2015/9/8/chartex" xmlns="" xmlns:cx2="http://schemas.microsoft.com/office/drawing/2015/10/21/chartex" xmlns:cx3="http://schemas.microsoft.com/office/drawing/2016/5/9/chartex" xmlns:cx4="http://schemas.microsoft.com/office/drawing/2016/5/10/chartex" xmlns:cx5="http://schemas.microsoft.com/office/drawing/2016/5/11/chartex" xmlns:cx6="http://schemas.microsoft.com/office/drawing/2016/5/12/chartex" xmlns:cx7="http://schemas.microsoft.com/office/drawing/2016/5/13/chartex" xmlns:cx8="http://schemas.microsoft.com/office/drawing/2016/5/14/chartex" xmlns:aink="http://schemas.microsoft.com/office/drawing/2016/ink" xmlns:am3d="http://schemas.microsoft.com/office/drawing/2017/model3d" xmlns:o="urn:schemas-microsoft-com:office:office" xmlns:v="urn:schemas-microsoft-com:vml" xmlns:w10="urn:schemas-microsoft-com:office:word" xmlns:w="http://schemas.openxmlformats.org/wordprocessingml/2006/main" xmlns:w16cid="http://schemas.microsoft.com/office/word/2016/wordml/cid" xmlns:asvg="http://schemas.microsoft.com/office/drawing/2016/SVG/main" r:embed="rId10"/>
                         </a:ext>
                       </a:extLst>
                     </a:blip>
@@ -948,7 +924,7 @@
                     <a:blip r:embed="rId12">
                       <a:extLst>
                         <a:ext uri="{96DAC541-7B7A-43D3-8B79-37D633B846F1}">
-                          <asvg:svgBlip xmlns="" xmlns:cx2="http://schemas.microsoft.com/office/drawing/2015/10/21/chartex" xmlns:cx3="http://schemas.microsoft.com/office/drawing/2016/5/9/chartex" xmlns:cx4="http://schemas.microsoft.com/office/drawing/2016/5/10/chartex" xmlns:cx5="http://schemas.microsoft.com/office/drawing/2016/5/11/chartex" xmlns:cx6="http://schemas.microsoft.com/office/drawing/2016/5/12/chartex" xmlns:cx7="http://schemas.microsoft.com/office/drawing/2016/5/13/chartex" xmlns:cx8="http://schemas.microsoft.com/office/drawing/2016/5/14/chartex" xmlns:aink="http://schemas.microsoft.com/office/drawing/2016/ink" xmlns:am3d="http://schemas.microsoft.com/office/drawing/2017/model3d" xmlns:o="urn:schemas-microsoft-com:office:office" xmlns:v="urn:schemas-microsoft-com:vml" xmlns:w10="urn:schemas-microsoft-com:office:word" xmlns:w="http://schemas.openxmlformats.org/wordprocessingml/2006/main" xmlns:w16cid="http://schemas.microsoft.com/office/word/2016/wordml/cid" xmlns:asvg="http://schemas.microsoft.com/office/drawing/2016/SVG/main" r:embed="rId13"/>
+                          <asvg:svgBlip xmlns:cx1="http://schemas.microsoft.com/office/drawing/2015/9/8/chartex" xmlns="" xmlns:cx2="http://schemas.microsoft.com/office/drawing/2015/10/21/chartex" xmlns:cx3="http://schemas.microsoft.com/office/drawing/2016/5/9/chartex" xmlns:cx4="http://schemas.microsoft.com/office/drawing/2016/5/10/chartex" xmlns:cx5="http://schemas.microsoft.com/office/drawing/2016/5/11/chartex" xmlns:cx6="http://schemas.microsoft.com/office/drawing/2016/5/12/chartex" xmlns:cx7="http://schemas.microsoft.com/office/drawing/2016/5/13/chartex" xmlns:cx8="http://schemas.microsoft.com/office/drawing/2016/5/14/chartex" xmlns:aink="http://schemas.microsoft.com/office/drawing/2016/ink" xmlns:am3d="http://schemas.microsoft.com/office/drawing/2017/model3d" xmlns:o="urn:schemas-microsoft-com:office:office" xmlns:v="urn:schemas-microsoft-com:vml" xmlns:w10="urn:schemas-microsoft-com:office:word" xmlns:w="http://schemas.openxmlformats.org/wordprocessingml/2006/main" xmlns:w16cid="http://schemas.microsoft.com/office/word/2016/wordml/cid" xmlns:asvg="http://schemas.microsoft.com/office/drawing/2016/SVG/main" r:embed="rId13"/>
                         </a:ext>
                       </a:extLst>
                     </a:blip>
@@ -1009,7 +985,7 @@
                     <a:blip r:embed="rId14">
                       <a:extLst>
                         <a:ext uri="{96DAC541-7B7A-43D3-8B79-37D633B846F1}">
-                          <asvg:svgBlip xmlns="" xmlns:cx2="http://schemas.microsoft.com/office/drawing/2015/10/21/chartex" xmlns:cx3="http://schemas.microsoft.com/office/drawing/2016/5/9/chartex" xmlns:cx4="http://schemas.microsoft.com/office/drawing/2016/5/10/chartex" xmlns:cx5="http://schemas.microsoft.com/office/drawing/2016/5/11/chartex" xmlns:cx6="http://schemas.microsoft.com/office/drawing/2016/5/12/chartex" xmlns:cx7="http://schemas.microsoft.com/office/drawing/2016/5/13/chartex" xmlns:cx8="http://schemas.microsoft.com/office/drawing/2016/5/14/chartex" xmlns:aink="http://schemas.microsoft.com/office/drawing/2016/ink" xmlns:am3d="http://schemas.microsoft.com/office/drawing/2017/model3d" xmlns:o="urn:schemas-microsoft-com:office:office" xmlns:v="urn:schemas-microsoft-com:vml" xmlns:w10="urn:schemas-microsoft-com:office:word" xmlns:w="http://schemas.openxmlformats.org/wordprocessingml/2006/main" xmlns:w16cid="http://schemas.microsoft.com/office/word/2016/wordml/cid" xmlns:asvg="http://schemas.microsoft.com/office/drawing/2016/SVG/main" r:embed="rId15"/>
+                          <asvg:svgBlip xmlns:cx1="http://schemas.microsoft.com/office/drawing/2015/9/8/chartex" xmlns="" xmlns:cx2="http://schemas.microsoft.com/office/drawing/2015/10/21/chartex" xmlns:cx3="http://schemas.microsoft.com/office/drawing/2016/5/9/chartex" xmlns:cx4="http://schemas.microsoft.com/office/drawing/2016/5/10/chartex" xmlns:cx5="http://schemas.microsoft.com/office/drawing/2016/5/11/chartex" xmlns:cx6="http://schemas.microsoft.com/office/drawing/2016/5/12/chartex" xmlns:cx7="http://schemas.microsoft.com/office/drawing/2016/5/13/chartex" xmlns:cx8="http://schemas.microsoft.com/office/drawing/2016/5/14/chartex" xmlns:aink="http://schemas.microsoft.com/office/drawing/2016/ink" xmlns:am3d="http://schemas.microsoft.com/office/drawing/2017/model3d" xmlns:o="urn:schemas-microsoft-com:office:office" xmlns:v="urn:schemas-microsoft-com:vml" xmlns:w10="urn:schemas-microsoft-com:office:word" xmlns:w="http://schemas.openxmlformats.org/wordprocessingml/2006/main" xmlns:w16cid="http://schemas.microsoft.com/office/word/2016/wordml/cid" xmlns:asvg="http://schemas.microsoft.com/office/drawing/2016/SVG/main" r:embed="rId15"/>
                         </a:ext>
                       </a:extLst>
                     </a:blip>
@@ -1877,6 +1853,8 @@
           <w:szCs w:val="22"/>
         </w:rPr>
       </w:pPr>
+      <w:bookmarkStart w:id="1" w:name="_GoBack"/>
+      <w:bookmarkEnd w:id="1"/>
     </w:p>
     <w:p>
       <w:pPr>
@@ -1910,7 +1888,7 @@
     </w:p>
     <w:tbl>
       <w:tblPr>
-        <w:tblStyle w:val="TableGrid"/>
+        <w:tblStyle w:val="Tablaconcuadrcula"/>
         <w:tblW w:w="9071" w:type="dxa"/>
         <w:tblLayout w:type="fixed"/>
         <w:tblLook w:val="0000" w:firstRow="0" w:lastRow="0" w:firstColumn="0" w:lastColumn="0" w:noHBand="0" w:noVBand="0"/>
@@ -2104,18 +2082,8 @@
                 <w:sz w:val="22"/>
                 <w:szCs w:val="22"/>
               </w:rPr>
-              <w:t xml:space="preserve">Anthony </w:t>
+              <w:t>Anthony Puitiza</w:t>
             </w:r>
-            <w:proofErr w:type="spellStart"/>
-            <w:r>
-              <w:rPr>
-                <w:rFonts w:asciiTheme="minorHAnsi" w:hAnsiTheme="minorHAnsi"/>
-                <w:sz w:val="22"/>
-                <w:szCs w:val="22"/>
-              </w:rPr>
-              <w:t>Puitiza</w:t>
-            </w:r>
-            <w:proofErr w:type="spellEnd"/>
           </w:p>
         </w:tc>
         <w:tc>
@@ -2241,6 +2209,112 @@
           </w:p>
         </w:tc>
       </w:tr>
+      <w:tr>
+        <w:tc>
+          <w:tcPr>
+            <w:tcW w:w="894" w:type="dxa"/>
+          </w:tcPr>
+          <w:p>
+            <w:pPr>
+              <w:pStyle w:val="TableContents"/>
+              <w:jc w:val="center"/>
+              <w:rPr>
+                <w:rFonts w:asciiTheme="minorHAnsi" w:hAnsiTheme="minorHAnsi"/>
+                <w:sz w:val="22"/>
+                <w:szCs w:val="22"/>
+              </w:rPr>
+            </w:pPr>
+            <w:r>
+              <w:rPr>
+                <w:rFonts w:asciiTheme="minorHAnsi" w:hAnsiTheme="minorHAnsi"/>
+                <w:sz w:val="22"/>
+                <w:szCs w:val="22"/>
+              </w:rPr>
+              <w:t>1.2</w:t>
+            </w:r>
+          </w:p>
+        </w:tc>
+        <w:tc>
+          <w:tcPr>
+            <w:tcW w:w="2863" w:type="dxa"/>
+          </w:tcPr>
+          <w:p>
+            <w:pPr>
+              <w:pStyle w:val="TableContents"/>
+              <w:jc w:val="center"/>
+              <w:rPr>
+                <w:rFonts w:asciiTheme="minorHAnsi" w:hAnsiTheme="minorHAnsi"/>
+                <w:sz w:val="22"/>
+                <w:szCs w:val="22"/>
+              </w:rPr>
+            </w:pPr>
+            <w:r>
+              <w:rPr>
+                <w:rFonts w:asciiTheme="minorHAnsi" w:hAnsiTheme="minorHAnsi"/>
+                <w:sz w:val="22"/>
+                <w:szCs w:val="22"/>
+              </w:rPr>
+              <w:t>Corregir</w:t>
+            </w:r>
+            <w:r>
+              <w:rPr>
+                <w:rFonts w:asciiTheme="minorHAnsi" w:hAnsiTheme="minorHAnsi"/>
+                <w:sz w:val="22"/>
+                <w:szCs w:val="22"/>
+              </w:rPr>
+              <w:t xml:space="preserve"> Hitos</w:t>
+            </w:r>
+          </w:p>
+        </w:tc>
+        <w:tc>
+          <w:tcPr>
+            <w:tcW w:w="3332" w:type="dxa"/>
+          </w:tcPr>
+          <w:p>
+            <w:pPr>
+              <w:pStyle w:val="TableContents"/>
+              <w:jc w:val="center"/>
+              <w:rPr>
+                <w:rFonts w:asciiTheme="minorHAnsi" w:hAnsiTheme="minorHAnsi"/>
+                <w:sz w:val="22"/>
+                <w:szCs w:val="22"/>
+              </w:rPr>
+            </w:pPr>
+            <w:r>
+              <w:rPr>
+                <w:rFonts w:asciiTheme="minorHAnsi" w:hAnsiTheme="minorHAnsi"/>
+                <w:sz w:val="22"/>
+                <w:szCs w:val="22"/>
+              </w:rPr>
+              <w:t>Anthony Puitiza</w:t>
+            </w:r>
+          </w:p>
+        </w:tc>
+        <w:tc>
+          <w:tcPr>
+            <w:tcW w:w="1982" w:type="dxa"/>
+          </w:tcPr>
+          <w:p>
+            <w:pPr>
+              <w:pStyle w:val="TableContents"/>
+              <w:jc w:val="center"/>
+              <w:rPr>
+                <w:rFonts w:asciiTheme="minorHAnsi" w:hAnsiTheme="minorHAnsi"/>
+                <w:sz w:val="22"/>
+                <w:szCs w:val="22"/>
+              </w:rPr>
+            </w:pPr>
+            <w:r>
+              <w:rPr>
+                <w:rFonts w:asciiTheme="minorHAnsi" w:hAnsiTheme="minorHAnsi"/>
+                <w:sz w:val="22"/>
+                <w:szCs w:val="22"/>
+              </w:rPr>
+              <w:t>30/05/2018</w:t>
+            </w:r>
+          </w:p>
+        </w:tc>
+      </w:tr>
     </w:tbl>
     <w:p>
       <w:pPr>
@@ -2315,8 +2389,6 @@
           <w:lang w:val="es-PE"/>
         </w:rPr>
       </w:pPr>
-      <w:bookmarkStart w:id="1" w:name="_GoBack"/>
-      <w:bookmarkEnd w:id="1"/>
     </w:p>
     <w:p>
       <w:pPr>
@@ -3156,20 +3228,8 @@
                 <w:sz w:val="24"/>
                 <w:szCs w:val="24"/>
               </w:rPr>
-              <w:t xml:space="preserve">Anthony </w:t>
+              <w:t>Anthony Puitiza</w:t>
             </w:r>
-            <w:proofErr w:type="spellStart"/>
-            <w:r>
-              <w:rPr>
-                <w:rFonts w:asciiTheme="minorHAnsi" w:eastAsia="Arial" w:hAnsiTheme="minorHAnsi" w:cs="Arial"/>
-                <w:b w:val="0"/>
-                <w:color w:val="auto"/>
-                <w:sz w:val="24"/>
-                <w:szCs w:val="24"/>
-              </w:rPr>
-              <w:t>Puitiza</w:t>
-            </w:r>
-            <w:proofErr w:type="spellEnd"/>
           </w:p>
         </w:tc>
         <w:tc>
@@ -7367,7 +7427,6 @@
           <w:rFonts w:eastAsia="Arial" w:cs="Arial"/>
         </w:rPr>
       </w:pPr>
-      <w:proofErr w:type="spellStart"/>
       <w:r>
         <w:rPr>
           <w:rFonts w:eastAsia="Arial" w:cs="Arial"/>
@@ -7377,7 +7436,6 @@
         </w:rPr>
         <w:t>Mantenimiento</w:t>
       </w:r>
-      <w:proofErr w:type="spellEnd"/>
       <w:r>
         <w:rPr>
           <w:rFonts w:eastAsia="Arial" w:cs="Arial"/>
@@ -7398,7 +7456,7 @@
     <w:tbl>
       <w:tblPr>
         <w:tblStyle w:val="Tablanormal1"/>
-        <w:tblW w:w="0" w:type="dxa"/>
+        <w:tblW w:w="8931" w:type="dxa"/>
         <w:jc w:val="center"/>
         <w:tblInd w:w="0" w:type="dxa"/>
         <w:tblBorders>
@@ -7558,7 +7616,7 @@
                 <w:sz w:val="24"/>
                 <w:lang w:val="es-ES"/>
               </w:rPr>
-              <w:t>Presentación de Especificación de requerimientos</w:t>
+              <w:t>Entrega del Plan de Proyecto y Estimación de cronograma</w:t>
             </w:r>
           </w:p>
         </w:tc>
@@ -7591,7 +7649,17 @@
                 <w:sz w:val="24"/>
                 <w:lang w:val="es-ES"/>
               </w:rPr>
-              <w:t>06/04/2018</w:t>
+              <w:t>31/03</w:t>
+            </w:r>
+            <w:r>
+              <w:rPr>
+                <w:rFonts w:asciiTheme="minorHAnsi" w:hAnsiTheme="minorHAnsi" w:cs="Arial"/>
+                <w:b w:val="0"/>
+                <w:color w:val="auto"/>
+                <w:sz w:val="24"/>
+                <w:lang w:val="es-ES"/>
+              </w:rPr>
+              <w:t>/2018</w:t>
             </w:r>
           </w:p>
         </w:tc>
@@ -7652,7 +7720,6 @@
                 <w:b w:val="0"/>
                 <w:color w:val="auto"/>
                 <w:sz w:val="24"/>
-                <w:lang w:val="es-ES"/>
               </w:rPr>
             </w:pPr>
             <w:r>
@@ -7663,7 +7730,7 @@
                 <w:sz w:val="24"/>
                 <w:lang w:val="es-ES"/>
               </w:rPr>
-              <w:t xml:space="preserve">Diseño de pantallas web y móvil </w:t>
+              <w:t>Entrega del Documento de Especificación de Requerimientos</w:t>
             </w:r>
           </w:p>
         </w:tc>
@@ -7696,7 +7763,17 @@
                 <w:sz w:val="24"/>
                 <w:lang w:val="es-ES"/>
               </w:rPr>
-              <w:t>20/04/2018</w:t>
+              <w:t>07</w:t>
+            </w:r>
+            <w:r>
+              <w:rPr>
+                <w:rFonts w:asciiTheme="minorHAnsi" w:hAnsiTheme="minorHAnsi" w:cs="Arial"/>
+                <w:b w:val="0"/>
+                <w:color w:val="auto"/>
+                <w:sz w:val="24"/>
+                <w:lang w:val="es-ES"/>
+              </w:rPr>
+              <w:t>/04/2018</w:t>
             </w:r>
           </w:p>
         </w:tc>
@@ -7768,7 +7845,7 @@
                 <w:sz w:val="24"/>
                 <w:lang w:val="es-ES"/>
               </w:rPr>
-              <w:t xml:space="preserve">Presentación de la arquitectura </w:t>
+              <w:t>Entrega del Documento de Especificación de CUS</w:t>
             </w:r>
           </w:p>
         </w:tc>
@@ -7801,7 +7878,17 @@
                 <w:sz w:val="24"/>
                 <w:lang w:val="es-ES"/>
               </w:rPr>
-              <w:t>27/04/2018</w:t>
+              <w:t>20</w:t>
+            </w:r>
+            <w:r>
+              <w:rPr>
+                <w:rFonts w:asciiTheme="minorHAnsi" w:hAnsiTheme="minorHAnsi" w:cs="Arial"/>
+                <w:b w:val="0"/>
+                <w:color w:val="auto"/>
+                <w:sz w:val="24"/>
+                <w:lang w:val="es-ES"/>
+              </w:rPr>
+              <w:t>/04/2018</w:t>
             </w:r>
           </w:p>
         </w:tc>
@@ -7873,7 +7960,7 @@
                 <w:sz w:val="24"/>
                 <w:lang w:val="es-ES"/>
               </w:rPr>
-              <w:t>Codificación de los principales módulos</w:t>
+              <w:t>Entrega del Documento de Arquitectura de Software</w:t>
             </w:r>
           </w:p>
         </w:tc>
@@ -7906,7 +7993,17 @@
                 <w:sz w:val="24"/>
                 <w:lang w:val="es-ES"/>
               </w:rPr>
-              <w:t>04/05/2018</w:t>
+              <w:t>27/04</w:t>
+            </w:r>
+            <w:r>
+              <w:rPr>
+                <w:rFonts w:asciiTheme="minorHAnsi" w:hAnsiTheme="minorHAnsi" w:cs="Arial"/>
+                <w:b w:val="0"/>
+                <w:color w:val="auto"/>
+                <w:sz w:val="24"/>
+                <w:lang w:val="es-ES"/>
+              </w:rPr>
+              <w:t>/2018</w:t>
             </w:r>
           </w:p>
         </w:tc>
@@ -7978,7 +8075,7 @@
                 <w:sz w:val="24"/>
                 <w:lang w:val="es-ES"/>
               </w:rPr>
-              <w:t>Validación de las funcionalidades</w:t>
+              <w:t>Entrega del Documento Preliminar de Diseño de Base de Datos</w:t>
             </w:r>
           </w:p>
         </w:tc>
@@ -8011,7 +8108,17 @@
                 <w:sz w:val="24"/>
                 <w:lang w:val="es-ES"/>
               </w:rPr>
-              <w:t>25/05/2018</w:t>
+              <w:t>12</w:t>
+            </w:r>
+            <w:r>
+              <w:rPr>
+                <w:rFonts w:asciiTheme="minorHAnsi" w:hAnsiTheme="minorHAnsi" w:cs="Arial"/>
+                <w:b w:val="0"/>
+                <w:color w:val="auto"/>
+                <w:sz w:val="24"/>
+                <w:lang w:val="es-ES"/>
+              </w:rPr>
+              <w:t>/05/2018</w:t>
             </w:r>
           </w:p>
         </w:tc>
@@ -8083,7 +8190,7 @@
                 <w:sz w:val="24"/>
                 <w:lang w:val="es-ES"/>
               </w:rPr>
-              <w:t>Pruebas con el usuario y correcciones</w:t>
+              <w:t>Entrega del Documento de Diseño de Base de Datos</w:t>
             </w:r>
           </w:p>
         </w:tc>
@@ -8116,7 +8223,17 @@
                 <w:sz w:val="24"/>
                 <w:lang w:val="es-ES"/>
               </w:rPr>
-              <w:t>01/06/2018</w:t>
+              <w:t>17/05</w:t>
+            </w:r>
+            <w:r>
+              <w:rPr>
+                <w:rFonts w:asciiTheme="minorHAnsi" w:hAnsiTheme="minorHAnsi" w:cs="Arial"/>
+                <w:b w:val="0"/>
+                <w:color w:val="auto"/>
+                <w:sz w:val="24"/>
+                <w:lang w:val="es-ES"/>
+              </w:rPr>
+              <w:t>/2018</w:t>
             </w:r>
           </w:p>
         </w:tc>
@@ -8188,7 +8305,7 @@
                 <w:sz w:val="24"/>
                 <w:lang w:val="es-ES"/>
               </w:rPr>
-              <w:t>Documentación para Certificación</w:t>
+              <w:t>Entrega de Documento con todos los casos de Pruebas</w:t>
             </w:r>
           </w:p>
         </w:tc>
@@ -8221,7 +8338,231 @@
                 <w:sz w:val="24"/>
                 <w:lang w:val="es-ES"/>
               </w:rPr>
-              <w:t>07/06/2018</w:t>
+              <w:t>22</w:t>
+            </w:r>
+            <w:r>
+              <w:rPr>
+                <w:rFonts w:asciiTheme="minorHAnsi" w:hAnsiTheme="minorHAnsi" w:cs="Arial"/>
+                <w:b w:val="0"/>
+                <w:color w:val="auto"/>
+                <w:sz w:val="24"/>
+                <w:lang w:val="es-ES"/>
+              </w:rPr>
+              <w:t>/06/2018</w:t>
+            </w:r>
+          </w:p>
+        </w:tc>
+      </w:tr>
+      <w:tr>
+        <w:trPr>
+          <w:jc w:val="center"/>
+        </w:trPr>
+        <w:tc>
+          <w:tcPr>
+            <w:tcW w:w="426" w:type="dxa"/>
+            <w:tcBorders>
+              <w:top w:val="single" w:sz="4" w:space="0" w:color="000000"/>
+              <w:left w:val="single" w:sz="4" w:space="0" w:color="000000"/>
+              <w:bottom w:val="single" w:sz="4" w:space="0" w:color="000000"/>
+              <w:right w:val="single" w:sz="4" w:space="0" w:color="000000"/>
+            </w:tcBorders>
+          </w:tcPr>
+          <w:p>
+            <w:pPr>
+              <w:jc w:val="center"/>
+              <w:rPr>
+                <w:rFonts w:cs="Arial"/>
+                <w:b w:val="0"/>
+                <w:color w:val="auto"/>
+                <w:sz w:val="24"/>
+                <w:lang w:val="es-ES"/>
+              </w:rPr>
+            </w:pPr>
+            <w:r>
+              <w:rPr>
+                <w:rFonts w:cs="Arial"/>
+                <w:b w:val="0"/>
+                <w:color w:val="auto"/>
+                <w:sz w:val="24"/>
+                <w:lang w:val="es-ES"/>
+              </w:rPr>
+              <w:t>8</w:t>
+            </w:r>
+          </w:p>
+        </w:tc>
+        <w:tc>
+          <w:tcPr>
+            <w:tcW w:w="6804" w:type="dxa"/>
+            <w:tcBorders>
+              <w:top w:val="single" w:sz="4" w:space="0" w:color="000000"/>
+              <w:left w:val="single" w:sz="4" w:space="0" w:color="000000"/>
+              <w:bottom w:val="single" w:sz="4" w:space="0" w:color="000000"/>
+              <w:right w:val="single" w:sz="4" w:space="0" w:color="000000"/>
+            </w:tcBorders>
+          </w:tcPr>
+          <w:p>
+            <w:pPr>
+              <w:rPr>
+                <w:rFonts w:asciiTheme="minorHAnsi" w:hAnsiTheme="minorHAnsi" w:cs="Arial"/>
+                <w:b w:val="0"/>
+                <w:color w:val="auto"/>
+                <w:sz w:val="24"/>
+                <w:lang w:val="es-ES"/>
+              </w:rPr>
+            </w:pPr>
+            <w:r>
+              <w:rPr>
+                <w:rFonts w:asciiTheme="minorHAnsi" w:hAnsiTheme="minorHAnsi" w:cs="Arial"/>
+                <w:b w:val="0"/>
+                <w:color w:val="auto"/>
+                <w:sz w:val="24"/>
+                <w:lang w:val="es-ES"/>
+              </w:rPr>
+              <w:t>Entrega  de Documento de Liberación</w:t>
+            </w:r>
+          </w:p>
+        </w:tc>
+        <w:tc>
+          <w:tcPr>
+            <w:tcW w:w="1701" w:type="dxa"/>
+            <w:tcBorders>
+              <w:top w:val="single" w:sz="4" w:space="0" w:color="000000"/>
+              <w:left w:val="single" w:sz="4" w:space="0" w:color="000000"/>
+              <w:bottom w:val="single" w:sz="4" w:space="0" w:color="000000"/>
+              <w:right w:val="single" w:sz="4" w:space="0" w:color="000000"/>
+            </w:tcBorders>
+          </w:tcPr>
+          <w:p>
+            <w:pPr>
+              <w:rPr>
+                <w:rFonts w:asciiTheme="minorHAnsi" w:hAnsiTheme="minorHAnsi" w:cs="Arial"/>
+                <w:b w:val="0"/>
+                <w:color w:val="auto"/>
+                <w:sz w:val="24"/>
+                <w:lang w:val="es-ES"/>
+              </w:rPr>
+            </w:pPr>
+            <w:r>
+              <w:rPr>
+                <w:rFonts w:asciiTheme="minorHAnsi" w:hAnsiTheme="minorHAnsi" w:cs="Arial"/>
+                <w:b w:val="0"/>
+                <w:color w:val="auto"/>
+                <w:sz w:val="24"/>
+                <w:lang w:val="es-ES"/>
+              </w:rPr>
+              <w:t>06/07</w:t>
+            </w:r>
+            <w:r>
+              <w:rPr>
+                <w:rFonts w:asciiTheme="minorHAnsi" w:hAnsiTheme="minorHAnsi" w:cs="Arial"/>
+                <w:b w:val="0"/>
+                <w:color w:val="auto"/>
+                <w:sz w:val="24"/>
+                <w:lang w:val="es-ES"/>
+              </w:rPr>
+              <w:t>/2018</w:t>
+            </w:r>
+          </w:p>
+        </w:tc>
+      </w:tr>
+      <w:tr>
+        <w:trPr>
+          <w:jc w:val="center"/>
+        </w:trPr>
+        <w:tc>
+          <w:tcPr>
+            <w:tcW w:w="426" w:type="dxa"/>
+            <w:tcBorders>
+              <w:top w:val="single" w:sz="4" w:space="0" w:color="000000"/>
+              <w:left w:val="single" w:sz="4" w:space="0" w:color="000000"/>
+              <w:bottom w:val="single" w:sz="4" w:space="0" w:color="000000"/>
+              <w:right w:val="single" w:sz="4" w:space="0" w:color="000000"/>
+            </w:tcBorders>
+          </w:tcPr>
+          <w:p>
+            <w:pPr>
+              <w:jc w:val="center"/>
+              <w:rPr>
+                <w:rFonts w:cs="Arial"/>
+                <w:b w:val="0"/>
+                <w:color w:val="auto"/>
+                <w:sz w:val="24"/>
+                <w:lang w:val="es-ES"/>
+              </w:rPr>
+            </w:pPr>
+            <w:r>
+              <w:rPr>
+                <w:rFonts w:cs="Arial"/>
+                <w:b w:val="0"/>
+                <w:color w:val="auto"/>
+                <w:sz w:val="24"/>
+                <w:lang w:val="es-ES"/>
+              </w:rPr>
+              <w:t>9</w:t>
+            </w:r>
+          </w:p>
+        </w:tc>
+        <w:tc>
+          <w:tcPr>
+            <w:tcW w:w="6804" w:type="dxa"/>
+            <w:tcBorders>
+              <w:top w:val="single" w:sz="4" w:space="0" w:color="000000"/>
+              <w:left w:val="single" w:sz="4" w:space="0" w:color="000000"/>
+              <w:bottom w:val="single" w:sz="4" w:space="0" w:color="000000"/>
+              <w:right w:val="single" w:sz="4" w:space="0" w:color="000000"/>
+            </w:tcBorders>
+          </w:tcPr>
+          <w:p>
+            <w:pPr>
+              <w:rPr>
+                <w:rFonts w:asciiTheme="minorHAnsi" w:hAnsiTheme="minorHAnsi" w:cs="Arial"/>
+                <w:b w:val="0"/>
+                <w:color w:val="auto"/>
+                <w:sz w:val="24"/>
+                <w:lang w:val="es-ES"/>
+              </w:rPr>
+            </w:pPr>
+            <w:r>
+              <w:rPr>
+                <w:rFonts w:asciiTheme="minorHAnsi" w:hAnsiTheme="minorHAnsi" w:cs="Arial"/>
+                <w:b w:val="0"/>
+                <w:color w:val="auto"/>
+                <w:sz w:val="24"/>
+                <w:lang w:val="es-ES"/>
+              </w:rPr>
+              <w:t>Entrega de Proyecto Final</w:t>
+            </w:r>
+          </w:p>
+        </w:tc>
+        <w:tc>
+          <w:tcPr>
+            <w:tcW w:w="1701" w:type="dxa"/>
+            <w:tcBorders>
+              <w:top w:val="single" w:sz="4" w:space="0" w:color="000000"/>
+              <w:left w:val="single" w:sz="4" w:space="0" w:color="000000"/>
+              <w:bottom w:val="single" w:sz="4" w:space="0" w:color="000000"/>
+              <w:right w:val="single" w:sz="4" w:space="0" w:color="000000"/>
+            </w:tcBorders>
+          </w:tcPr>
+          <w:p>
+            <w:pPr>
+              <w:rPr>
+                <w:rFonts w:asciiTheme="minorHAnsi" w:hAnsiTheme="minorHAnsi" w:cs="Arial"/>
+                <w:b w:val="0"/>
+                <w:color w:val="auto"/>
+                <w:sz w:val="24"/>
+                <w:lang w:val="es-ES"/>
+              </w:rPr>
+            </w:pPr>
+            <w:r>
+              <w:rPr>
+                <w:rFonts w:asciiTheme="minorHAnsi" w:hAnsiTheme="minorHAnsi" w:cs="Arial"/>
+                <w:b w:val="0"/>
+                <w:color w:val="auto"/>
+                <w:sz w:val="24"/>
+                <w:lang w:val="es-ES"/>
+              </w:rPr>
+              <w:t>06/07/2018</w:t>
             </w:r>
           </w:p>
         </w:tc>
@@ -8274,7 +8615,7 @@
     </w:p>
     <w:p>
       <w:pPr>
-        <w:pStyle w:val="ListParagraph"/>
+        <w:pStyle w:val="Prrafodelista"/>
         <w:numPr>
           <w:ilvl w:val="0"/>
           <w:numId w:val="26"/>
@@ -8406,7 +8747,7 @@
     </w:p>
     <w:p>
       <w:pPr>
-        <w:pStyle w:val="ListParagraph"/>
+        <w:pStyle w:val="Prrafodelista"/>
         <w:numPr>
           <w:ilvl w:val="0"/>
           <w:numId w:val="26"/>
@@ -8469,20 +8810,8 @@
           <w:sz w:val="24"/>
           <w:lang w:val="es-ES"/>
         </w:rPr>
-        <w:t xml:space="preserve">Anthony </w:t>
-      </w:r>
-      <w:proofErr w:type="spellStart"/>
-      <w:r>
-        <w:rPr>
-          <w:rFonts w:cs="Arial"/>
-          <w:b w:val="0"/>
-          <w:color w:val="auto"/>
-          <w:sz w:val="24"/>
-          <w:lang w:val="es-ES"/>
-        </w:rPr>
-        <w:t>Puitiza</w:t>
-      </w:r>
-      <w:proofErr w:type="spellEnd"/>
+        <w:t>Anthony Puitiza</w:t>
+      </w:r>
     </w:p>
     <w:p>
       <w:pPr>
@@ -8589,7 +8918,6 @@
           <w:szCs w:val="28"/>
           <w:lang w:val="es-PE"/>
         </w:rPr>
-        <w:lastRenderedPageBreak/>
         <w:t>Integrantes del equipo del proyecto, Roles y Responsabilidades</w:t>
       </w:r>
     </w:p>
@@ -8782,19 +9110,8 @@
                 <w:sz w:val="24"/>
                 <w:lang w:val="es-ES"/>
               </w:rPr>
-              <w:t xml:space="preserve">Anthony </w:t>
+              <w:t>Anthony Puitiza</w:t>
             </w:r>
-            <w:proofErr w:type="spellStart"/>
-            <w:r>
-              <w:rPr>
-                <w:rFonts w:asciiTheme="minorHAnsi" w:hAnsiTheme="minorHAnsi" w:cs="Arial"/>
-                <w:b w:val="0"/>
-                <w:sz w:val="24"/>
-                <w:lang w:val="es-ES"/>
-              </w:rPr>
-              <w:t>Puitiza</w:t>
-            </w:r>
-            <w:proofErr w:type="spellEnd"/>
           </w:p>
         </w:tc>
         <w:tc>
@@ -9120,29 +9437,18 @@
                 <w:sz w:val="24"/>
                 <w:lang w:val="es-ES"/>
               </w:rPr>
-              <w:t xml:space="preserve">Miguel </w:t>
+              <w:t>Miguel Z</w:t>
             </w:r>
-            <w:proofErr w:type="spellStart"/>
             <w:r>
               <w:rPr>
                 <w:rFonts w:asciiTheme="minorHAnsi" w:hAnsiTheme="minorHAnsi" w:cs="Arial"/>
                 <w:b w:val="0"/>
                 <w:sz w:val="24"/>
-                <w:lang w:val="es-ES"/>
-              </w:rPr>
-              <w:t>Z</w:t>
-            </w:r>
-            <w:r>
-              <w:rPr>
-                <w:rFonts w:asciiTheme="minorHAnsi" w:hAnsiTheme="minorHAnsi" w:cs="Arial"/>
-                <w:b w:val="0"/>
-                <w:sz w:val="24"/>
                 <w:highlight w:val="white"/>
                 <w:lang w:val="es-ES"/>
               </w:rPr>
               <w:t>uñiga</w:t>
             </w:r>
-            <w:proofErr w:type="spellEnd"/>
           </w:p>
           <w:p>
             <w:pPr>
@@ -9155,7 +9461,6 @@
                 <w:lang w:val="es-ES"/>
               </w:rPr>
             </w:pPr>
-            <w:proofErr w:type="spellStart"/>
             <w:r>
               <w:rPr>
                 <w:rFonts w:asciiTheme="minorHAnsi" w:hAnsiTheme="minorHAnsi" w:cs="Arial"/>
@@ -9164,18 +9469,7 @@
                 <w:highlight w:val="white"/>
                 <w:lang w:val="es-ES"/>
               </w:rPr>
-              <w:t>Kerly</w:t>
-            </w:r>
-            <w:proofErr w:type="spellEnd"/>
-            <w:r>
-              <w:rPr>
-                <w:rFonts w:asciiTheme="minorHAnsi" w:hAnsiTheme="minorHAnsi" w:cs="Arial"/>
-                <w:b w:val="0"/>
-                <w:sz w:val="24"/>
-                <w:highlight w:val="white"/>
-                <w:lang w:val="es-ES"/>
-              </w:rPr>
-              <w:t xml:space="preserve"> Quispe</w:t>
+              <w:t>Kerly Quispe</w:t>
             </w:r>
           </w:p>
           <w:p>
@@ -9259,7 +9553,7 @@
 </file>
 
 <file path=word/endnotes.xml><?xml version="1.0" encoding="utf-8"?>
-<w:endnotes xmlns:wpc="http://schemas.microsoft.com/office/word/2010/wordprocessingCanvas" xmlns:cx="http://schemas.microsoft.com/office/drawing/2014/chartex" xmlns:cx1="http://schemas.microsoft.com/office/drawing/2015/9/8/chartex" xmlns:mc="http://schemas.openxmlformats.org/markup-compatibility/2006" xmlns:o="urn:schemas-microsoft-com:office:office" xmlns:r="http://schemas.openxmlformats.org/officeDocument/2006/relationships" xmlns:m="http://schemas.openxmlformats.org/officeDocument/2006/math" xmlns:v="urn:schemas-microsoft-com:vml" xmlns:wp14="http://schemas.microsoft.com/office/word/2010/wordprocessingDrawing" xmlns:wp="http://schemas.openxmlformats.org/drawingml/2006/wordprocessingDrawing" xmlns:w10="urn:schemas-microsoft-com:office:word" xmlns:w="http://schemas.openxmlformats.org/wordprocessingml/2006/main" xmlns:w14="http://schemas.microsoft.com/office/word/2010/wordml" xmlns:w15="http://schemas.microsoft.com/office/word/2012/wordml" xmlns:w16se="http://schemas.microsoft.com/office/word/2015/wordml/symex" xmlns:wpg="http://schemas.microsoft.com/office/word/2010/wordprocessingGroup" xmlns:wpi="http://schemas.microsoft.com/office/word/2010/wordprocessingInk" xmlns:wne="http://schemas.microsoft.com/office/word/2006/wordml" xmlns:wps="http://schemas.microsoft.com/office/word/2010/wordprocessingShape" mc:Ignorable="w14 w15 w16se wp14">
+<w:endnotes xmlns:wpc="http://schemas.microsoft.com/office/word/2010/wordprocessingCanvas" xmlns:cx="http://schemas.microsoft.com/office/drawing/2014/chartex" xmlns:mc="http://schemas.openxmlformats.org/markup-compatibility/2006" xmlns:o="urn:schemas-microsoft-com:office:office" xmlns:r="http://schemas.openxmlformats.org/officeDocument/2006/relationships" xmlns:m="http://schemas.openxmlformats.org/officeDocument/2006/math" xmlns:v="urn:schemas-microsoft-com:vml" xmlns:wp14="http://schemas.microsoft.com/office/word/2010/wordprocessingDrawing" xmlns:wp="http://schemas.openxmlformats.org/drawingml/2006/wordprocessingDrawing" xmlns:w10="urn:schemas-microsoft-com:office:word" xmlns:w="http://schemas.openxmlformats.org/wordprocessingml/2006/main" xmlns:w14="http://schemas.microsoft.com/office/word/2010/wordml" xmlns:w15="http://schemas.microsoft.com/office/word/2012/wordml" xmlns:w16se="http://schemas.microsoft.com/office/word/2015/wordml/symex" xmlns:wpg="http://schemas.microsoft.com/office/word/2010/wordprocessingGroup" xmlns:wpi="http://schemas.microsoft.com/office/word/2010/wordprocessingInk" xmlns:wne="http://schemas.microsoft.com/office/word/2006/wordml" xmlns:wps="http://schemas.microsoft.com/office/word/2010/wordprocessingShape" mc:Ignorable="w14 w15 w16se wp14">
   <w:endnote w:type="separator" w:id="-1">
     <w:p>
       <w:r>
@@ -9278,10 +9572,10 @@
 </file>
 
 <file path=word/footer1.xml><?xml version="1.0" encoding="utf-8"?>
-<w:ftr xmlns:wpc="http://schemas.microsoft.com/office/word/2010/wordprocessingCanvas" xmlns:cx="http://schemas.microsoft.com/office/drawing/2014/chartex" xmlns:cx1="http://schemas.microsoft.com/office/drawing/2015/9/8/chartex" xmlns:mc="http://schemas.openxmlformats.org/markup-compatibility/2006" xmlns:o="urn:schemas-microsoft-com:office:office" xmlns:r="http://schemas.openxmlformats.org/officeDocument/2006/relationships" xmlns:m="http://schemas.openxmlformats.org/officeDocument/2006/math" xmlns:v="urn:schemas-microsoft-com:vml" xmlns:wp14="http://schemas.microsoft.com/office/word/2010/wordprocessingDrawing" xmlns:wp="http://schemas.openxmlformats.org/drawingml/2006/wordprocessingDrawing" xmlns:w10="urn:schemas-microsoft-com:office:word" xmlns:w="http://schemas.openxmlformats.org/wordprocessingml/2006/main" xmlns:w14="http://schemas.microsoft.com/office/word/2010/wordml" xmlns:w15="http://schemas.microsoft.com/office/word/2012/wordml" xmlns:w16se="http://schemas.microsoft.com/office/word/2015/wordml/symex" xmlns:wpg="http://schemas.microsoft.com/office/word/2010/wordprocessingGroup" xmlns:wpi="http://schemas.microsoft.com/office/word/2010/wordprocessingInk" xmlns:wne="http://schemas.microsoft.com/office/word/2006/wordml" xmlns:wps="http://schemas.microsoft.com/office/word/2010/wordprocessingShape" mc:Ignorable="w14 w15 w16se wp14">
+<w:ftr xmlns:wpc="http://schemas.microsoft.com/office/word/2010/wordprocessingCanvas" xmlns:cx="http://schemas.microsoft.com/office/drawing/2014/chartex" xmlns:mc="http://schemas.openxmlformats.org/markup-compatibility/2006" xmlns:o="urn:schemas-microsoft-com:office:office" xmlns:r="http://schemas.openxmlformats.org/officeDocument/2006/relationships" xmlns:m="http://schemas.openxmlformats.org/officeDocument/2006/math" xmlns:v="urn:schemas-microsoft-com:vml" xmlns:wp14="http://schemas.microsoft.com/office/word/2010/wordprocessingDrawing" xmlns:wp="http://schemas.openxmlformats.org/drawingml/2006/wordprocessingDrawing" xmlns:w10="urn:schemas-microsoft-com:office:word" xmlns:w="http://schemas.openxmlformats.org/wordprocessingml/2006/main" xmlns:w14="http://schemas.microsoft.com/office/word/2010/wordml" xmlns:w15="http://schemas.microsoft.com/office/word/2012/wordml" xmlns:w16se="http://schemas.microsoft.com/office/word/2015/wordml/symex" xmlns:wpg="http://schemas.microsoft.com/office/word/2010/wordprocessingGroup" xmlns:wpi="http://schemas.microsoft.com/office/word/2010/wordprocessingInk" xmlns:wne="http://schemas.microsoft.com/office/word/2006/wordml" xmlns:wps="http://schemas.microsoft.com/office/word/2010/wordprocessingShape" mc:Ignorable="w14 w15 w16se wp14">
   <w:p>
     <w:pPr>
-      <w:pStyle w:val="Footer"/>
+      <w:pStyle w:val="Piedepgina"/>
     </w:pPr>
     <w:sdt>
       <w:sdtPr>
@@ -9343,7 +9637,7 @@
 </file>
 
 <file path=word/footnotes.xml><?xml version="1.0" encoding="utf-8"?>
-<w:footnotes xmlns:wpc="http://schemas.microsoft.com/office/word/2010/wordprocessingCanvas" xmlns:cx="http://schemas.microsoft.com/office/drawing/2014/chartex" xmlns:cx1="http://schemas.microsoft.com/office/drawing/2015/9/8/chartex" xmlns:mc="http://schemas.openxmlformats.org/markup-compatibility/2006" xmlns:o="urn:schemas-microsoft-com:office:office" xmlns:r="http://schemas.openxmlformats.org/officeDocument/2006/relationships" xmlns:m="http://schemas.openxmlformats.org/officeDocument/2006/math" xmlns:v="urn:schemas-microsoft-com:vml" xmlns:wp14="http://schemas.microsoft.com/office/word/2010/wordprocessingDrawing" xmlns:wp="http://schemas.openxmlformats.org/drawingml/2006/wordprocessingDrawing" xmlns:w10="urn:schemas-microsoft-com:office:word" xmlns:w="http://schemas.openxmlformats.org/wordprocessingml/2006/main" xmlns:w14="http://schemas.microsoft.com/office/word/2010/wordml" xmlns:w15="http://schemas.microsoft.com/office/word/2012/wordml" xmlns:w16se="http://schemas.microsoft.com/office/word/2015/wordml/symex" xmlns:wpg="http://schemas.microsoft.com/office/word/2010/wordprocessingGroup" xmlns:wpi="http://schemas.microsoft.com/office/word/2010/wordprocessingInk" xmlns:wne="http://schemas.microsoft.com/office/word/2006/wordml" xmlns:wps="http://schemas.microsoft.com/office/word/2010/wordprocessingShape" mc:Ignorable="w14 w15 w16se wp14">
+<w:footnotes xmlns:wpc="http://schemas.microsoft.com/office/word/2010/wordprocessingCanvas" xmlns:cx="http://schemas.microsoft.com/office/drawing/2014/chartex" xmlns:mc="http://schemas.openxmlformats.org/markup-compatibility/2006" xmlns:o="urn:schemas-microsoft-com:office:office" xmlns:r="http://schemas.openxmlformats.org/officeDocument/2006/relationships" xmlns:m="http://schemas.openxmlformats.org/officeDocument/2006/math" xmlns:v="urn:schemas-microsoft-com:vml" xmlns:wp14="http://schemas.microsoft.com/office/word/2010/wordprocessingDrawing" xmlns:wp="http://schemas.openxmlformats.org/drawingml/2006/wordprocessingDrawing" xmlns:w10="urn:schemas-microsoft-com:office:word" xmlns:w="http://schemas.openxmlformats.org/wordprocessingml/2006/main" xmlns:w14="http://schemas.microsoft.com/office/word/2010/wordml" xmlns:w15="http://schemas.microsoft.com/office/word/2012/wordml" xmlns:w16se="http://schemas.microsoft.com/office/word/2015/wordml/symex" xmlns:wpg="http://schemas.microsoft.com/office/word/2010/wordprocessingGroup" xmlns:wpi="http://schemas.microsoft.com/office/word/2010/wordprocessingInk" xmlns:wne="http://schemas.microsoft.com/office/word/2006/wordml" xmlns:wps="http://schemas.microsoft.com/office/word/2010/wordprocessingShape" mc:Ignorable="w14 w15 w16se wp14">
   <w:footnote w:type="separator" w:id="-1">
     <w:p>
       <w:r>
@@ -9362,10 +9656,10 @@
 </file>
 
 <file path=word/header1.xml><?xml version="1.0" encoding="utf-8"?>
-<w:hdr xmlns:wpc="http://schemas.microsoft.com/office/word/2010/wordprocessingCanvas" xmlns:cx="http://schemas.microsoft.com/office/drawing/2014/chartex" xmlns:cx1="http://schemas.microsoft.com/office/drawing/2015/9/8/chartex" xmlns:mc="http://schemas.openxmlformats.org/markup-compatibility/2006" xmlns:o="urn:schemas-microsoft-com:office:office" xmlns:r="http://schemas.openxmlformats.org/officeDocument/2006/relationships" xmlns:m="http://schemas.openxmlformats.org/officeDocument/2006/math" xmlns:v="urn:schemas-microsoft-com:vml" xmlns:wp14="http://schemas.microsoft.com/office/word/2010/wordprocessingDrawing" xmlns:wp="http://schemas.openxmlformats.org/drawingml/2006/wordprocessingDrawing" xmlns:w10="urn:schemas-microsoft-com:office:word" xmlns:w="http://schemas.openxmlformats.org/wordprocessingml/2006/main" xmlns:w14="http://schemas.microsoft.com/office/word/2010/wordml" xmlns:w15="http://schemas.microsoft.com/office/word/2012/wordml" xmlns:w16se="http://schemas.microsoft.com/office/word/2015/wordml/symex" xmlns:wpg="http://schemas.microsoft.com/office/word/2010/wordprocessingGroup" xmlns:wpi="http://schemas.microsoft.com/office/word/2010/wordprocessingInk" xmlns:wne="http://schemas.microsoft.com/office/word/2006/wordml" xmlns:wps="http://schemas.microsoft.com/office/word/2010/wordprocessingShape" mc:Ignorable="w14 w15 w16se wp14">
+<w:hdr xmlns:wpc="http://schemas.microsoft.com/office/word/2010/wordprocessingCanvas" xmlns:cx="http://schemas.microsoft.com/office/drawing/2014/chartex" xmlns:mc="http://schemas.openxmlformats.org/markup-compatibility/2006" xmlns:o="urn:schemas-microsoft-com:office:office" xmlns:r="http://schemas.openxmlformats.org/officeDocument/2006/relationships" xmlns:m="http://schemas.openxmlformats.org/officeDocument/2006/math" xmlns:v="urn:schemas-microsoft-com:vml" xmlns:wp14="http://schemas.microsoft.com/office/word/2010/wordprocessingDrawing" xmlns:wp="http://schemas.openxmlformats.org/drawingml/2006/wordprocessingDrawing" xmlns:w10="urn:schemas-microsoft-com:office:word" xmlns:w="http://schemas.openxmlformats.org/wordprocessingml/2006/main" xmlns:w14="http://schemas.microsoft.com/office/word/2010/wordml" xmlns:w15="http://schemas.microsoft.com/office/word/2012/wordml" xmlns:w16se="http://schemas.microsoft.com/office/word/2015/wordml/symex" xmlns:wpg="http://schemas.microsoft.com/office/word/2010/wordprocessingGroup" xmlns:wpi="http://schemas.microsoft.com/office/word/2010/wordprocessingInk" xmlns:wne="http://schemas.microsoft.com/office/word/2006/wordml" xmlns:wps="http://schemas.microsoft.com/office/word/2010/wordprocessingShape" mc:Ignorable="w14 w15 w16se wp14">
   <w:p>
     <w:pPr>
-      <w:pStyle w:val="Header"/>
+      <w:pStyle w:val="Encabezado"/>
     </w:pPr>
     <w:r>
       <w:t>Adventure Works Marketing Plan</w:t>
@@ -9373,7 +9667,7 @@
   </w:p>
   <w:p>
     <w:pPr>
-      <w:pStyle w:val="Header"/>
+      <w:pStyle w:val="Encabezado"/>
     </w:pPr>
   </w:p>
   <w:p/>
@@ -9381,7 +9675,7 @@
 </file>
 
 <file path=word/header2.xml><?xml version="1.0" encoding="utf-8"?>
-<w:hdr xmlns:wpc="http://schemas.microsoft.com/office/word/2010/wordprocessingCanvas" xmlns:cx="http://schemas.microsoft.com/office/drawing/2014/chartex" xmlns:cx1="http://schemas.microsoft.com/office/drawing/2015/9/8/chartex" xmlns:mc="http://schemas.openxmlformats.org/markup-compatibility/2006" xmlns:o="urn:schemas-microsoft-com:office:office" xmlns:r="http://schemas.openxmlformats.org/officeDocument/2006/relationships" xmlns:m="http://schemas.openxmlformats.org/officeDocument/2006/math" xmlns:v="urn:schemas-microsoft-com:vml" xmlns:wp14="http://schemas.microsoft.com/office/word/2010/wordprocessingDrawing" xmlns:wp="http://schemas.openxmlformats.org/drawingml/2006/wordprocessingDrawing" xmlns:w10="urn:schemas-microsoft-com:office:word" xmlns:w="http://schemas.openxmlformats.org/wordprocessingml/2006/main" xmlns:w14="http://schemas.microsoft.com/office/word/2010/wordml" xmlns:w15="http://schemas.microsoft.com/office/word/2012/wordml" xmlns:w16se="http://schemas.microsoft.com/office/word/2015/wordml/symex" xmlns:wpg="http://schemas.microsoft.com/office/word/2010/wordprocessingGroup" xmlns:wpi="http://schemas.microsoft.com/office/word/2010/wordprocessingInk" xmlns:wne="http://schemas.microsoft.com/office/word/2006/wordml" xmlns:wps="http://schemas.microsoft.com/office/word/2010/wordprocessingShape" mc:Ignorable="w14 w15 w16se wp14">
+<w:hdr xmlns:wpc="http://schemas.microsoft.com/office/word/2010/wordprocessingCanvas" xmlns:cx="http://schemas.microsoft.com/office/drawing/2014/chartex" xmlns:mc="http://schemas.openxmlformats.org/markup-compatibility/2006" xmlns:o="urn:schemas-microsoft-com:office:office" xmlns:r="http://schemas.openxmlformats.org/officeDocument/2006/relationships" xmlns:m="http://schemas.openxmlformats.org/officeDocument/2006/math" xmlns:v="urn:schemas-microsoft-com:vml" xmlns:wp14="http://schemas.microsoft.com/office/word/2010/wordprocessingDrawing" xmlns:wp="http://schemas.openxmlformats.org/drawingml/2006/wordprocessingDrawing" xmlns:w10="urn:schemas-microsoft-com:office:word" xmlns:w="http://schemas.openxmlformats.org/wordprocessingml/2006/main" xmlns:w14="http://schemas.microsoft.com/office/word/2010/wordml" xmlns:w15="http://schemas.microsoft.com/office/word/2012/wordml" xmlns:w16se="http://schemas.microsoft.com/office/word/2015/wordml/symex" xmlns:wpg="http://schemas.microsoft.com/office/word/2010/wordprocessingGroup" xmlns:wpi="http://schemas.microsoft.com/office/word/2010/wordprocessingInk" xmlns:wne="http://schemas.microsoft.com/office/word/2006/wordml" xmlns:wps="http://schemas.microsoft.com/office/word/2010/wordprocessingShape" mc:Ignorable="w14 w15 w16se wp14">
   <w:tbl>
     <w:tblPr>
       <w:tblW w:w="12325" w:type="dxa"/>
@@ -9420,7 +9714,7 @@
         </w:tcPr>
         <w:p>
           <w:pPr>
-            <w:pStyle w:val="Header"/>
+            <w:pStyle w:val="Encabezado"/>
           </w:pPr>
           <w:r>
             <w:rPr>
@@ -9667,7 +9961,7 @@
   </w:tbl>
   <w:p>
     <w:pPr>
-      <w:pStyle w:val="Header"/>
+      <w:pStyle w:val="Encabezado"/>
     </w:pPr>
   </w:p>
   <w:p/>
@@ -9675,7 +9969,7 @@
 </file>
 
 <file path=word/numbering.xml><?xml version="1.0" encoding="utf-8"?>
-<w:numbering xmlns:wpc="http://schemas.microsoft.com/office/word/2010/wordprocessingCanvas" xmlns:cx="http://schemas.microsoft.com/office/drawing/2014/chartex" xmlns:cx1="http://schemas.microsoft.com/office/drawing/2015/9/8/chartex" xmlns:mc="http://schemas.openxmlformats.org/markup-compatibility/2006" xmlns:o="urn:schemas-microsoft-com:office:office" xmlns:r="http://schemas.openxmlformats.org/officeDocument/2006/relationships" xmlns:m="http://schemas.openxmlformats.org/officeDocument/2006/math" xmlns:v="urn:schemas-microsoft-com:vml" xmlns:wp14="http://schemas.microsoft.com/office/word/2010/wordprocessingDrawing" xmlns:wp="http://schemas.openxmlformats.org/drawingml/2006/wordprocessingDrawing" xmlns:w10="urn:schemas-microsoft-com:office:word" xmlns:w="http://schemas.openxmlformats.org/wordprocessingml/2006/main" xmlns:w14="http://schemas.microsoft.com/office/word/2010/wordml" xmlns:w15="http://schemas.microsoft.com/office/word/2012/wordml" xmlns:w16se="http://schemas.microsoft.com/office/word/2015/wordml/symex" xmlns:wpg="http://schemas.microsoft.com/office/word/2010/wordprocessingGroup" xmlns:wpi="http://schemas.microsoft.com/office/word/2010/wordprocessingInk" xmlns:wne="http://schemas.microsoft.com/office/word/2006/wordml" xmlns:wps="http://schemas.microsoft.com/office/word/2010/wordprocessingShape" mc:Ignorable="w14 w15 w16se wp14">
+<w:numbering xmlns:wpc="http://schemas.microsoft.com/office/word/2010/wordprocessingCanvas" xmlns:cx="http://schemas.microsoft.com/office/drawing/2014/chartex" xmlns:mc="http://schemas.openxmlformats.org/markup-compatibility/2006" xmlns:o="urn:schemas-microsoft-com:office:office" xmlns:r="http://schemas.openxmlformats.org/officeDocument/2006/relationships" xmlns:m="http://schemas.openxmlformats.org/officeDocument/2006/math" xmlns:v="urn:schemas-microsoft-com:vml" xmlns:wp14="http://schemas.microsoft.com/office/word/2010/wordprocessingDrawing" xmlns:wp="http://schemas.openxmlformats.org/drawingml/2006/wordprocessingDrawing" xmlns:w10="urn:schemas-microsoft-com:office:word" xmlns:w="http://schemas.openxmlformats.org/wordprocessingml/2006/main" xmlns:w14="http://schemas.microsoft.com/office/word/2010/wordml" xmlns:w15="http://schemas.microsoft.com/office/word/2012/wordml" xmlns:w16se="http://schemas.microsoft.com/office/word/2015/wordml/symex" xmlns:wpg="http://schemas.microsoft.com/office/word/2010/wordprocessingGroup" xmlns:wpi="http://schemas.microsoft.com/office/word/2010/wordprocessingInk" xmlns:wne="http://schemas.microsoft.com/office/word/2006/wordml" xmlns:wps="http://schemas.microsoft.com/office/word/2010/wordprocessingShape" mc:Ignorable="w14 w15 w16se wp14">
   <w:abstractNum w:abstractNumId="0" w15:restartNumberingAfterBreak="0">
     <w:nsid w:val="FFFFFF7C"/>
     <w:multiLevelType w:val="singleLevel"/>
@@ -10694,7 +10988,7 @@
     <w:lvl w:ilvl="0" w:tplc="21E6E29E">
       <w:start w:val="1"/>
       <w:numFmt w:val="bullet"/>
-      <w:pStyle w:val="ListBullet"/>
+      <w:pStyle w:val="Listaconvietas"/>
       <w:lvlText w:val=""/>
       <w:lvlJc w:val="left"/>
       <w:pPr>
@@ -11286,7 +11580,7 @@
     <w:lvl w:ilvl="0">
       <w:start w:val="1"/>
       <w:numFmt w:val="decimal"/>
-      <w:pStyle w:val="ListNumber"/>
+      <w:pStyle w:val="Listaconnmeros"/>
       <w:lvlText w:val="%1."/>
       <w:lvlJc w:val="left"/>
       <w:pPr>
@@ -12189,11 +12483,11 @@
       <w:lang w:eastAsia="en-US"/>
     </w:rPr>
   </w:style>
-  <w:style w:type="paragraph" w:styleId="Heading1">
+  <w:style w:type="paragraph" w:styleId="Ttulo1">
     <w:name w:val="heading 1"/>
     <w:basedOn w:val="Normal"/>
     <w:next w:val="Normal"/>
-    <w:link w:val="Heading1Char"/>
+    <w:link w:val="Ttulo1Car"/>
     <w:uiPriority w:val="9"/>
     <w:qFormat/>
     <w:rsid w:val="007057F4"/>
@@ -12212,11 +12506,11 @@
       <w:szCs w:val="28"/>
     </w:rPr>
   </w:style>
-  <w:style w:type="paragraph" w:styleId="Heading2">
+  <w:style w:type="paragraph" w:styleId="Ttulo2">
     <w:name w:val="heading 2"/>
     <w:basedOn w:val="Normal"/>
     <w:next w:val="Normal"/>
-    <w:link w:val="Heading2Char"/>
+    <w:link w:val="Ttulo2Car"/>
     <w:uiPriority w:val="9"/>
     <w:unhideWhenUsed/>
     <w:qFormat/>
@@ -12233,11 +12527,11 @@
       <w:szCs w:val="40"/>
     </w:rPr>
   </w:style>
-  <w:style w:type="paragraph" w:styleId="Heading3">
+  <w:style w:type="paragraph" w:styleId="Ttulo3">
     <w:name w:val="heading 3"/>
     <w:basedOn w:val="Normal"/>
     <w:next w:val="Normal"/>
-    <w:link w:val="Heading3Char"/>
+    <w:link w:val="Ttulo3Car"/>
     <w:uiPriority w:val="9"/>
     <w:unhideWhenUsed/>
     <w:qFormat/>
@@ -12251,11 +12545,11 @@
       <w:szCs w:val="32"/>
     </w:rPr>
   </w:style>
-  <w:style w:type="paragraph" w:styleId="Heading4">
+  <w:style w:type="paragraph" w:styleId="Ttulo4">
     <w:name w:val="heading 4"/>
     <w:basedOn w:val="Normal"/>
     <w:next w:val="Normal"/>
-    <w:link w:val="Heading4Char"/>
+    <w:link w:val="Ttulo4Car"/>
     <w:uiPriority w:val="9"/>
     <w:unhideWhenUsed/>
     <w:qFormat/>
@@ -12273,13 +12567,13 @@
       <w:color w:val="0065BA" w:themeColor="accent1" w:themeShade="BF"/>
     </w:rPr>
   </w:style>
-  <w:style w:type="character" w:default="1" w:styleId="DefaultParagraphFont">
+  <w:style w:type="character" w:default="1" w:styleId="Fuentedeprrafopredeter">
     <w:name w:val="Default Paragraph Font"/>
     <w:uiPriority w:val="1"/>
     <w:semiHidden/>
     <w:unhideWhenUsed/>
   </w:style>
-  <w:style w:type="table" w:default="1" w:styleId="TableNormal">
+  <w:style w:type="table" w:default="1" w:styleId="Tablanormal">
     <w:name w:val="Normal Table"/>
     <w:uiPriority w:val="99"/>
     <w:semiHidden/>
@@ -12294,15 +12588,15 @@
       </w:tblCellMar>
     </w:tblPr>
   </w:style>
-  <w:style w:type="numbering" w:default="1" w:styleId="NoList">
+  <w:style w:type="numbering" w:default="1" w:styleId="Sinlista">
     <w:name w:val="No List"/>
     <w:uiPriority w:val="99"/>
     <w:semiHidden/>
     <w:unhideWhenUsed/>
   </w:style>
-  <w:style w:type="character" w:styleId="BookTitle">
+  <w:style w:type="character" w:styleId="Ttulodellibro">
     <w:name w:val="Book Title"/>
-    <w:basedOn w:val="DefaultParagraphFont"/>
+    <w:basedOn w:val="Fuentedeprrafopredeter"/>
     <w:uiPriority w:val="33"/>
     <w:semiHidden/>
     <w:unhideWhenUsed/>
@@ -12315,9 +12609,9 @@
       <w:spacing w:val="0"/>
     </w:rPr>
   </w:style>
-  <w:style w:type="character" w:styleId="IntenseReference">
+  <w:style w:type="character" w:styleId="Referenciaintensa">
     <w:name w:val="Intense Reference"/>
-    <w:basedOn w:val="DefaultParagraphFont"/>
+    <w:basedOn w:val="Fuentedeprrafopredeter"/>
     <w:uiPriority w:val="32"/>
     <w:semiHidden/>
     <w:unhideWhenUsed/>
@@ -12331,10 +12625,10 @@
       <w:spacing w:val="0"/>
     </w:rPr>
   </w:style>
-  <w:style w:type="character" w:customStyle="1" w:styleId="Heading1Char">
-    <w:name w:val="Heading 1 Char"/>
-    <w:basedOn w:val="DefaultParagraphFont"/>
-    <w:link w:val="Heading1"/>
+  <w:style w:type="character" w:customStyle="1" w:styleId="Ttulo1Car">
+    <w:name w:val="Título 1 Car"/>
+    <w:basedOn w:val="Fuentedeprrafopredeter"/>
+    <w:link w:val="Ttulo1"/>
     <w:uiPriority w:val="9"/>
     <w:rsid w:val="007057F4"/>
     <w:rPr>
@@ -12347,10 +12641,10 @@
       <w:lang w:eastAsia="en-US"/>
     </w:rPr>
   </w:style>
-  <w:style w:type="character" w:customStyle="1" w:styleId="Heading2Char">
-    <w:name w:val="Heading 2 Char"/>
-    <w:basedOn w:val="DefaultParagraphFont"/>
-    <w:link w:val="Heading2"/>
+  <w:style w:type="character" w:customStyle="1" w:styleId="Ttulo2Car">
+    <w:name w:val="Título 2 Car"/>
+    <w:basedOn w:val="Fuentedeprrafopredeter"/>
+    <w:link w:val="Ttulo2"/>
     <w:uiPriority w:val="9"/>
     <w:rsid w:val="002178B9"/>
     <w:rPr>
@@ -12362,7 +12656,7 @@
       <w:lang w:eastAsia="en-US"/>
     </w:rPr>
   </w:style>
-  <w:style w:type="paragraph" w:styleId="ListBullet">
+  <w:style w:type="paragraph" w:styleId="Listaconvietas">
     <w:name w:val="List Bullet"/>
     <w:basedOn w:val="Content"/>
     <w:uiPriority w:val="11"/>
@@ -12380,12 +12674,12 @@
   </w:style>
   <w:style w:type="paragraph" w:customStyle="1" w:styleId="AlignedText">
     <w:name w:val="Aligned Text"/>
-    <w:basedOn w:val="Heading3"/>
+    <w:basedOn w:val="Ttulo3"/>
     <w:uiPriority w:val="2"/>
     <w:qFormat/>
     <w:rsid w:val="004F2231"/>
   </w:style>
-  <w:style w:type="paragraph" w:styleId="TOC1">
+  <w:style w:type="paragraph" w:styleId="TDC1">
     <w:name w:val="toc 1"/>
     <w:basedOn w:val="Normal"/>
     <w:uiPriority w:val="39"/>
@@ -12395,7 +12689,7 @@
       </w:tabs>
     </w:pPr>
   </w:style>
-  <w:style w:type="paragraph" w:styleId="TOC2">
+  <w:style w:type="paragraph" w:styleId="TDC2">
     <w:name w:val="toc 2"/>
     <w:basedOn w:val="Normal"/>
     <w:uiPriority w:val="39"/>
@@ -12405,10 +12699,10 @@
       </w:tabs>
     </w:pPr>
   </w:style>
-  <w:style w:type="paragraph" w:styleId="Title">
+  <w:style w:type="paragraph" w:styleId="Ttulo">
     <w:name w:val="Title"/>
     <w:basedOn w:val="Normal"/>
-    <w:link w:val="TitleChar"/>
+    <w:link w:val="TtuloCar"/>
     <w:qFormat/>
     <w:rsid w:val="002E0194"/>
     <w:pPr>
@@ -12423,10 +12717,10 @@
       <w:szCs w:val="80"/>
     </w:rPr>
   </w:style>
-  <w:style w:type="character" w:customStyle="1" w:styleId="TitleChar">
-    <w:name w:val="Title Char"/>
-    <w:basedOn w:val="DefaultParagraphFont"/>
-    <w:link w:val="Title"/>
+  <w:style w:type="character" w:customStyle="1" w:styleId="TtuloCar">
+    <w:name w:val="Título Car"/>
+    <w:basedOn w:val="Fuentedeprrafopredeter"/>
+    <w:link w:val="Ttulo"/>
     <w:rsid w:val="002E0194"/>
     <w:rPr>
       <w:rFonts w:asciiTheme="majorHAnsi" w:eastAsiaTheme="majorEastAsia" w:hAnsiTheme="majorHAnsi" w:cstheme="majorBidi"/>
@@ -12438,9 +12732,9 @@
       <w:lang w:eastAsia="en-US"/>
     </w:rPr>
   </w:style>
-  <w:style w:type="paragraph" w:styleId="TOCHeading">
+  <w:style w:type="paragraph" w:styleId="TtuloTDC">
     <w:name w:val="TOC Heading"/>
-    <w:basedOn w:val="Heading1"/>
+    <w:basedOn w:val="Ttulo1"/>
     <w:next w:val="Normal"/>
     <w:uiPriority w:val="39"/>
     <w:qFormat/>
@@ -12454,10 +12748,10 @@
       <w:caps/>
     </w:rPr>
   </w:style>
-  <w:style w:type="paragraph" w:styleId="Footer">
+  <w:style w:type="paragraph" w:styleId="Piedepgina">
     <w:name w:val="footer"/>
     <w:basedOn w:val="Normal"/>
-    <w:link w:val="FooterChar"/>
+    <w:link w:val="PiedepginaCar"/>
     <w:uiPriority w:val="99"/>
     <w:pPr>
       <w:spacing w:line="240" w:lineRule="auto"/>
@@ -12465,37 +12759,37 @@
       <w:jc w:val="right"/>
     </w:pPr>
   </w:style>
-  <w:style w:type="character" w:customStyle="1" w:styleId="FooterChar">
-    <w:name w:val="Footer Char"/>
-    <w:basedOn w:val="DefaultParagraphFont"/>
-    <w:link w:val="Footer"/>
+  <w:style w:type="character" w:customStyle="1" w:styleId="PiedepginaCar">
+    <w:name w:val="Pie de página Car"/>
+    <w:basedOn w:val="Fuentedeprrafopredeter"/>
+    <w:link w:val="Piedepgina"/>
     <w:uiPriority w:val="99"/>
     <w:rPr>
       <w:lang w:eastAsia="en-US"/>
     </w:rPr>
   </w:style>
-  <w:style w:type="paragraph" w:styleId="Header">
+  <w:style w:type="paragraph" w:styleId="Encabezado">
     <w:name w:val="header"/>
     <w:basedOn w:val="Normal"/>
-    <w:link w:val="HeaderChar"/>
+    <w:link w:val="EncabezadoCar"/>
     <w:uiPriority w:val="99"/>
     <w:pPr>
       <w:spacing w:line="240" w:lineRule="auto"/>
       <w:jc w:val="right"/>
     </w:pPr>
   </w:style>
-  <w:style w:type="character" w:customStyle="1" w:styleId="HeaderChar">
-    <w:name w:val="Header Char"/>
-    <w:basedOn w:val="DefaultParagraphFont"/>
-    <w:link w:val="Header"/>
+  <w:style w:type="character" w:customStyle="1" w:styleId="EncabezadoCar">
+    <w:name w:val="Encabezado Car"/>
+    <w:basedOn w:val="Fuentedeprrafopredeter"/>
+    <w:link w:val="Encabezado"/>
     <w:uiPriority w:val="99"/>
     <w:rPr>
       <w:lang w:eastAsia="en-US"/>
     </w:rPr>
   </w:style>
-  <w:style w:type="table" w:styleId="TableGrid">
+  <w:style w:type="table" w:styleId="Tablaconcuadrcula">
     <w:name w:val="Table Grid"/>
-    <w:basedOn w:val="TableNormal"/>
+    <w:basedOn w:val="Tablanormal"/>
     <w:pPr>
       <w:spacing w:after="0" w:line="240" w:lineRule="auto"/>
     </w:pPr>
@@ -12513,19 +12807,19 @@
       </w:tblBorders>
     </w:tblPr>
   </w:style>
-  <w:style w:type="character" w:styleId="PlaceholderText">
+  <w:style w:type="character" w:styleId="Textodelmarcadordeposicin">
     <w:name w:val="Placeholder Text"/>
-    <w:basedOn w:val="DefaultParagraphFont"/>
+    <w:basedOn w:val="Fuentedeprrafopredeter"/>
     <w:uiPriority w:val="99"/>
     <w:semiHidden/>
     <w:rPr>
       <w:color w:val="808080"/>
     </w:rPr>
   </w:style>
-  <w:style w:type="paragraph" w:styleId="BalloonText">
+  <w:style w:type="paragraph" w:styleId="Textodeglobo">
     <w:name w:val="Balloon Text"/>
     <w:basedOn w:val="Normal"/>
-    <w:link w:val="BalloonTextChar"/>
+    <w:link w:val="TextodegloboCar"/>
     <w:uiPriority w:val="99"/>
     <w:semiHidden/>
     <w:unhideWhenUsed/>
@@ -12538,10 +12832,10 @@
       <w:szCs w:val="18"/>
     </w:rPr>
   </w:style>
-  <w:style w:type="character" w:customStyle="1" w:styleId="BalloonTextChar">
-    <w:name w:val="Balloon Text Char"/>
-    <w:basedOn w:val="DefaultParagraphFont"/>
-    <w:link w:val="BalloonText"/>
+  <w:style w:type="character" w:customStyle="1" w:styleId="TextodegloboCar">
+    <w:name w:val="Texto de globo Car"/>
+    <w:basedOn w:val="Fuentedeprrafopredeter"/>
+    <w:link w:val="Textodeglobo"/>
     <w:uiPriority w:val="99"/>
     <w:semiHidden/>
     <w:rPr>
@@ -12551,7 +12845,7 @@
       <w:lang w:eastAsia="en-US"/>
     </w:rPr>
   </w:style>
-  <w:style w:type="paragraph" w:styleId="ListNumber">
+  <w:style w:type="paragraph" w:styleId="Listaconnmeros">
     <w:name w:val="List Number"/>
     <w:basedOn w:val="Normal"/>
     <w:uiPriority w:val="10"/>
@@ -12567,10 +12861,10 @@
       <w:b w:val="0"/>
     </w:rPr>
   </w:style>
-  <w:style w:type="character" w:customStyle="1" w:styleId="Heading3Char">
-    <w:name w:val="Heading 3 Char"/>
-    <w:basedOn w:val="DefaultParagraphFont"/>
-    <w:link w:val="Heading3"/>
+  <w:style w:type="character" w:customStyle="1" w:styleId="Ttulo3Car">
+    <w:name w:val="Título 3 Car"/>
+    <w:basedOn w:val="Fuentedeprrafopredeter"/>
+    <w:link w:val="Ttulo3"/>
     <w:uiPriority w:val="9"/>
     <w:rsid w:val="007057F4"/>
     <w:rPr>
@@ -12582,7 +12876,7 @@
       <w:lang w:eastAsia="en-US"/>
     </w:rPr>
   </w:style>
-  <w:style w:type="paragraph" w:styleId="TOC3">
+  <w:style w:type="paragraph" w:styleId="TDC3">
     <w:name w:val="toc 3"/>
     <w:basedOn w:val="Normal"/>
     <w:next w:val="Normal"/>
@@ -12595,9 +12889,9 @@
       <w:ind w:left="560"/>
     </w:pPr>
   </w:style>
-  <w:style w:type="character" w:styleId="Hyperlink">
+  <w:style w:type="character" w:styleId="Hipervnculo">
     <w:name w:val="Hyperlink"/>
-    <w:basedOn w:val="DefaultParagraphFont"/>
+    <w:basedOn w:val="Fuentedeprrafopredeter"/>
     <w:uiPriority w:val="99"/>
     <w:unhideWhenUsed/>
     <w:rsid w:val="007057F4"/>
@@ -12606,10 +12900,10 @@
       <w:u w:val="single"/>
     </w:rPr>
   </w:style>
-  <w:style w:type="character" w:customStyle="1" w:styleId="Heading4Char">
-    <w:name w:val="Heading 4 Char"/>
-    <w:basedOn w:val="DefaultParagraphFont"/>
-    <w:link w:val="Heading4"/>
+  <w:style w:type="character" w:customStyle="1" w:styleId="Ttulo4Car">
+    <w:name w:val="Título 4 Car"/>
+    <w:basedOn w:val="Fuentedeprrafopredeter"/>
+    <w:link w:val="Ttulo4"/>
     <w:uiPriority w:val="9"/>
     <w:rsid w:val="004F2231"/>
     <w:rPr>
@@ -12636,9 +12930,9 @@
       <w:b w:val="0"/>
     </w:rPr>
   </w:style>
-  <w:style w:type="character" w:styleId="Emphasis">
+  <w:style w:type="character" w:styleId="nfasis">
     <w:name w:val="Emphasis"/>
-    <w:basedOn w:val="DefaultParagraphFont"/>
+    <w:basedOn w:val="Fuentedeprrafopredeter"/>
     <w:uiPriority w:val="20"/>
     <w:unhideWhenUsed/>
     <w:qFormat/>
@@ -12650,7 +12944,7 @@
   </w:style>
   <w:style w:type="character" w:customStyle="1" w:styleId="ContentChar">
     <w:name w:val="Content Char"/>
-    <w:basedOn w:val="DefaultParagraphFont"/>
+    <w:basedOn w:val="Fuentedeprrafopredeter"/>
     <w:link w:val="Content"/>
     <w:rsid w:val="002178B9"/>
     <w:rPr>
@@ -12735,7 +13029,7 @@
   </w:style>
   <w:style w:type="table" w:customStyle="1" w:styleId="6">
     <w:name w:val="6"/>
-    <w:basedOn w:val="TableNormal"/>
+    <w:basedOn w:val="Tablanormal"/>
     <w:rsid w:val="00A95080"/>
     <w:pPr>
       <w:widowControl w:val="0"/>
@@ -12766,7 +13060,7 @@
   </w:style>
   <w:style w:type="table" w:customStyle="1" w:styleId="5">
     <w:name w:val="5"/>
-    <w:basedOn w:val="TableNormal"/>
+    <w:basedOn w:val="Tablanormal"/>
     <w:rsid w:val="00A95080"/>
     <w:pPr>
       <w:widowControl w:val="0"/>
@@ -12797,7 +13091,7 @@
   </w:style>
   <w:style w:type="table" w:customStyle="1" w:styleId="4">
     <w:name w:val="4"/>
-    <w:basedOn w:val="TableNormal"/>
+    <w:basedOn w:val="Tablanormal"/>
     <w:rsid w:val="00A95080"/>
     <w:pPr>
       <w:widowControl w:val="0"/>
@@ -12826,7 +13120,7 @@
       </w:tblCellMar>
     </w:tblPr>
   </w:style>
-  <w:style w:type="paragraph" w:styleId="ListParagraph">
+  <w:style w:type="paragraph" w:styleId="Prrafodelista">
     <w:name w:val="List Paragraph"/>
     <w:basedOn w:val="Normal"/>
     <w:uiPriority w:val="34"/>
@@ -12842,7 +13136,7 @@
 </file>
 
 <file path=word/glossary/document.xml><?xml version="1.0" encoding="utf-8"?>
-<w:glossaryDocument xmlns:wpc="http://schemas.microsoft.com/office/word/2010/wordprocessingCanvas" xmlns:cx="http://schemas.microsoft.com/office/drawing/2014/chartex" xmlns:cx1="http://schemas.microsoft.com/office/drawing/2015/9/8/chartex" xmlns:mc="http://schemas.openxmlformats.org/markup-compatibility/2006" xmlns:o="urn:schemas-microsoft-com:office:office" xmlns:r="http://schemas.openxmlformats.org/officeDocument/2006/relationships" xmlns:m="http://schemas.openxmlformats.org/officeDocument/2006/math" xmlns:v="urn:schemas-microsoft-com:vml" xmlns:wp14="http://schemas.microsoft.com/office/word/2010/wordprocessingDrawing" xmlns:wp="http://schemas.openxmlformats.org/drawingml/2006/wordprocessingDrawing" xmlns:w10="urn:schemas-microsoft-com:office:word" xmlns:w="http://schemas.openxmlformats.org/wordprocessingml/2006/main" xmlns:w14="http://schemas.microsoft.com/office/word/2010/wordml" xmlns:w15="http://schemas.microsoft.com/office/word/2012/wordml" xmlns:w16se="http://schemas.microsoft.com/office/word/2015/wordml/symex" xmlns:wpg="http://schemas.microsoft.com/office/word/2010/wordprocessingGroup" xmlns:wpi="http://schemas.microsoft.com/office/word/2010/wordprocessingInk" xmlns:wne="http://schemas.microsoft.com/office/word/2006/wordml" xmlns:wps="http://schemas.microsoft.com/office/word/2010/wordprocessingShape" mc:Ignorable="w14 w15 w16se wp14">
+<w:glossaryDocument xmlns:wpc="http://schemas.microsoft.com/office/word/2010/wordprocessingCanvas" xmlns:cx="http://schemas.microsoft.com/office/drawing/2014/chartex" xmlns:mc="http://schemas.openxmlformats.org/markup-compatibility/2006" xmlns:o="urn:schemas-microsoft-com:office:office" xmlns:r="http://schemas.openxmlformats.org/officeDocument/2006/relationships" xmlns:m="http://schemas.openxmlformats.org/officeDocument/2006/math" xmlns:v="urn:schemas-microsoft-com:vml" xmlns:wp14="http://schemas.microsoft.com/office/word/2010/wordprocessingDrawing" xmlns:wp="http://schemas.openxmlformats.org/drawingml/2006/wordprocessingDrawing" xmlns:w10="urn:schemas-microsoft-com:office:word" xmlns:w="http://schemas.openxmlformats.org/wordprocessingml/2006/main" xmlns:w14="http://schemas.microsoft.com/office/word/2010/wordml" xmlns:w15="http://schemas.microsoft.com/office/word/2012/wordml" xmlns:w16se="http://schemas.microsoft.com/office/word/2015/wordml/symex" xmlns:wpg="http://schemas.microsoft.com/office/word/2010/wordprocessingGroup" xmlns:wpi="http://schemas.microsoft.com/office/word/2010/wordprocessingInk" xmlns:wne="http://schemas.microsoft.com/office/word/2006/wordml" xmlns:wps="http://schemas.microsoft.com/office/word/2010/wordprocessingShape" mc:Ignorable="w14 w15 w16se wp14">
   <w:docParts>
     <w:docPart>
       <w:docPartPr>
@@ -12888,10 +13182,10 @@
     <w:charset w:val="00"/>
     <w:family w:val="roman"/>
     <w:pitch w:val="variable"/>
-    <w:sig w:usb0="E0002EFF" w:usb1="C0007843" w:usb2="00000009" w:usb3="00000000" w:csb0="000001FF" w:csb1="00000000"/>
+    <w:sig w:usb0="E0002AFF" w:usb1="C0007843" w:usb2="00000009" w:usb3="00000000" w:csb0="000001FF" w:csb1="00000000"/>
   </w:font>
   <w:font w:name="Noto Sans Symbols">
-    <w:altName w:val="Calibri"/>
+    <w:altName w:val="Cambria"/>
     <w:charset w:val="00"/>
     <w:family w:val="auto"/>
     <w:pitch w:val="default"/>
@@ -12901,7 +13195,7 @@
     <w:charset w:val="00"/>
     <w:family w:val="modern"/>
     <w:pitch w:val="fixed"/>
-    <w:sig w:usb0="E0002AFF" w:usb1="C0007843" w:usb2="00000009" w:usb3="00000000" w:csb0="000001FF" w:csb1="00000000"/>
+    <w:sig w:usb0="E0002EFF" w:usb1="C0007843" w:usb2="00000009" w:usb3="00000000" w:csb0="000001FF" w:csb1="00000000"/>
   </w:font>
   <w:font w:name="Wingdings">
     <w:panose1 w:val="05000000000000000000"/>
@@ -12925,7 +13219,7 @@
     <w:sig w:usb0="E00002FF" w:usb1="4000ACFF" w:usb2="00000001" w:usb3="00000000" w:csb0="0000019F" w:csb1="00000000"/>
   </w:font>
   <w:font w:name="MS Mincho">
-    <w:altName w:val="ＭＳ 明朝"/>
+    <w:altName w:val="Yu Gothic UI"/>
     <w:panose1 w:val="02020609040205080304"/>
     <w:charset w:val="80"/>
     <w:family w:val="modern"/>
@@ -12985,7 +13279,7 @@
     <w:charset w:val="00"/>
     <w:family w:val="swiss"/>
     <w:pitch w:val="variable"/>
-    <w:sig w:usb0="A00002EF" w:usb1="4000207B" w:usb2="00000000" w:usb3="00000000" w:csb0="0000019F" w:csb1="00000000"/>
+    <w:sig w:usb0="A00002EF" w:usb1="4000207B" w:usb2="00000000" w:usb3="00000000" w:csb0="0000009F" w:csb1="00000000"/>
   </w:font>
 </w:fonts>
 </file>
@@ -13007,8 +13301,10 @@
   <w:rsids>
     <w:rsidRoot w:val="00BC23A0"/>
     <w:rsid w:val="00315037"/>
+    <w:rsid w:val="00787121"/>
     <w:rsid w:val="00BC23A0"/>
     <w:rsid w:val="00BC3250"/>
+    <w:rsid w:val="00FF4AEB"/>
   </w:rsids>
   <m:mathPr>
     <m:mathFont m:val="Cambria Math"/>
@@ -13026,7 +13322,7 @@
   <w:themeFontLang w:val="es-PE"/>
   <w:clrSchemeMapping w:bg1="light1" w:t1="dark1" w:bg2="light2" w:t2="dark2" w:accent1="accent1" w:accent2="accent2" w:accent3="accent3" w:accent4="accent4" w:accent5="accent5" w:accent6="accent6" w:hyperlink="hyperlink" w:followedHyperlink="followedHyperlink"/>
   <w:decimalSymbol w:val="."/>
-  <w:listSeparator w:val=","/>
+  <w:listSeparator w:val=";"/>
   <w15:chartTrackingRefBased/>
 </w:settings>
 </file>
@@ -13425,13 +13721,13 @@
     <w:name w:val="Normal"/>
     <w:qFormat/>
   </w:style>
-  <w:style w:type="character" w:default="1" w:styleId="DefaultParagraphFont">
+  <w:style w:type="character" w:default="1" w:styleId="Fuentedeprrafopredeter">
     <w:name w:val="Default Paragraph Font"/>
     <w:uiPriority w:val="1"/>
     <w:semiHidden/>
     <w:unhideWhenUsed/>
   </w:style>
-  <w:style w:type="table" w:default="1" w:styleId="TableNormal">
+  <w:style w:type="table" w:default="1" w:styleId="Tablanormal">
     <w:name w:val="Normal Table"/>
     <w:uiPriority w:val="99"/>
     <w:semiHidden/>
@@ -13446,7 +13742,7 @@
       </w:tblCellMar>
     </w:tblPr>
   </w:style>
-  <w:style w:type="numbering" w:default="1" w:styleId="NoList">
+  <w:style w:type="numbering" w:default="1" w:styleId="Sinlista">
     <w:name w:val="No List"/>
     <w:uiPriority w:val="99"/>
     <w:semiHidden/>
@@ -13693,7 +13989,7 @@
 </file>
 
 <file path=customXml/itemProps1.xml><?xml version="1.0" encoding="utf-8"?>
-<ds:datastoreItem xmlns:ds="http://schemas.openxmlformats.org/officeDocument/2006/customXml" ds:itemID="{14240A04-10E2-4F40-8D39-E602181972F7}">
+<ds:datastoreItem xmlns:ds="http://schemas.openxmlformats.org/officeDocument/2006/customXml" ds:itemID="{201CC77B-2869-4C2C-850F-A51AC00589EF}">
   <ds:schemaRefs>
     <ds:schemaRef ds:uri="http://schemas.openxmlformats.org/officeDocument/2006/bibliography"/>
   </ds:schemaRefs>

</xml_diff>